<commit_message>
Updated ratings and rankings.
</commit_message>
<xml_diff>
--- a/Topic Challenge - Module 6D - Understanding Database Options.docx
+++ b/Topic Challenge - Module 6D - Understanding Database Options.docx
@@ -4,25 +4,29 @@
   <w:body>
     <w:tbl>
       <w:tblPr>
-        <w:tblStyle w:val="TableGrid"/>
-        <w:tblW w:w="10207" w:type="dxa"/>
-        <w:tblInd w:w="-431" w:type="dxa"/>
+        <w:tblStyle w:val="PlainTable3"/>
+        <w:tblW w:w="10240" w:type="dxa"/>
+        <w:tblInd w:w="-426" w:type="dxa"/>
         <w:tblLook w:val="04A0" w:firstRow="1" w:lastRow="0" w:firstColumn="1" w:lastColumn="0" w:noHBand="0" w:noVBand="1"/>
       </w:tblPr>
       <w:tblGrid>
-        <w:gridCol w:w="2372"/>
-        <w:gridCol w:w="902"/>
-        <w:gridCol w:w="843"/>
-        <w:gridCol w:w="839"/>
-        <w:gridCol w:w="1182"/>
+        <w:gridCol w:w="2613"/>
+        <w:gridCol w:w="831"/>
+        <w:gridCol w:w="904"/>
+        <w:gridCol w:w="811"/>
+        <w:gridCol w:w="1164"/>
         <w:gridCol w:w="1350"/>
-        <w:gridCol w:w="1036"/>
-        <w:gridCol w:w="1683"/>
+        <w:gridCol w:w="1267"/>
+        <w:gridCol w:w="1300"/>
       </w:tblGrid>
       <w:tr>
-        <w:tc>
-          <w:tcPr>
-            <w:tcW w:w="2381" w:type="dxa"/>
+        <w:trPr>
+          <w:cnfStyle w:val="100000000000" w:firstRow="1" w:lastRow="0" w:firstColumn="0" w:lastColumn="0" w:oddVBand="0" w:evenVBand="0" w:oddHBand="0" w:evenHBand="0" w:firstRowFirstColumn="0" w:firstRowLastColumn="0" w:lastRowFirstColumn="0" w:lastRowLastColumn="0"/>
+        </w:trPr>
+        <w:tc>
+          <w:tcPr>
+            <w:cnfStyle w:val="001000000100" w:firstRow="0" w:lastRow="0" w:firstColumn="1" w:lastColumn="0" w:oddVBand="0" w:evenVBand="0" w:oddHBand="0" w:evenHBand="0" w:firstRowFirstColumn="1" w:firstRowLastColumn="0" w:lastRowFirstColumn="0" w:lastRowLastColumn="0"/>
+            <w:tcW w:w="2613" w:type="dxa"/>
           </w:tcPr>
           <w:p>
             <w:r>
@@ -41,11 +45,12 @@
         </w:tc>
         <w:tc>
           <w:tcPr>
-            <w:tcW w:w="905" w:type="dxa"/>
+            <w:tcW w:w="831" w:type="dxa"/>
           </w:tcPr>
           <w:p>
             <w:pPr>
               <w:jc w:val="center"/>
+              <w:cnfStyle w:val="100000000000" w:firstRow="1" w:lastRow="0" w:firstColumn="0" w:lastColumn="0" w:oddVBand="0" w:evenVBand="0" w:oddHBand="0" w:evenHBand="0" w:firstRowFirstColumn="0" w:firstRowLastColumn="0" w:lastRowFirstColumn="0" w:lastRowLastColumn="0"/>
               <w:rPr>
                 <w:sz w:val="21"/>
                 <w:szCs w:val="21"/>
@@ -62,6 +67,7 @@
           <w:p>
             <w:pPr>
               <w:jc w:val="center"/>
+              <w:cnfStyle w:val="100000000000" w:firstRow="1" w:lastRow="0" w:firstColumn="0" w:lastColumn="0" w:oddVBand="0" w:evenVBand="0" w:oddHBand="0" w:evenHBand="0" w:firstRowFirstColumn="0" w:firstRowLastColumn="0" w:lastRowFirstColumn="0" w:lastRowLastColumn="0"/>
             </w:pPr>
             <w:r>
               <w:rPr>
@@ -74,11 +80,12 @@
         </w:tc>
         <w:tc>
           <w:tcPr>
-            <w:tcW w:w="845" w:type="dxa"/>
+            <w:tcW w:w="904" w:type="dxa"/>
           </w:tcPr>
           <w:p>
             <w:pPr>
               <w:jc w:val="center"/>
+              <w:cnfStyle w:val="100000000000" w:firstRow="1" w:lastRow="0" w:firstColumn="0" w:lastColumn="0" w:oddVBand="0" w:evenVBand="0" w:oddHBand="0" w:evenHBand="0" w:firstRowFirstColumn="0" w:firstRowLastColumn="0" w:lastRowFirstColumn="0" w:lastRowLastColumn="0"/>
               <w:rPr>
                 <w:sz w:val="21"/>
                 <w:szCs w:val="21"/>
@@ -95,6 +102,7 @@
           <w:p>
             <w:pPr>
               <w:jc w:val="center"/>
+              <w:cnfStyle w:val="100000000000" w:firstRow="1" w:lastRow="0" w:firstColumn="0" w:lastColumn="0" w:oddVBand="0" w:evenVBand="0" w:oddHBand="0" w:evenHBand="0" w:firstRowFirstColumn="0" w:firstRowLastColumn="0" w:lastRowFirstColumn="0" w:lastRowLastColumn="0"/>
             </w:pPr>
             <w:r>
               <w:rPr>
@@ -107,11 +115,12 @@
         </w:tc>
         <w:tc>
           <w:tcPr>
-            <w:tcW w:w="841" w:type="dxa"/>
+            <w:tcW w:w="811" w:type="dxa"/>
           </w:tcPr>
           <w:p>
             <w:pPr>
               <w:jc w:val="center"/>
+              <w:cnfStyle w:val="100000000000" w:firstRow="1" w:lastRow="0" w:firstColumn="0" w:lastColumn="0" w:oddVBand="0" w:evenVBand="0" w:oddHBand="0" w:evenHBand="0" w:firstRowFirstColumn="0" w:firstRowLastColumn="0" w:lastRowFirstColumn="0" w:lastRowLastColumn="0"/>
               <w:rPr>
                 <w:sz w:val="21"/>
                 <w:szCs w:val="21"/>
@@ -128,6 +137,7 @@
           <w:p>
             <w:pPr>
               <w:jc w:val="center"/>
+              <w:cnfStyle w:val="100000000000" w:firstRow="1" w:lastRow="0" w:firstColumn="0" w:lastColumn="0" w:oddVBand="0" w:evenVBand="0" w:oddHBand="0" w:evenHBand="0" w:firstRowFirstColumn="0" w:firstRowLastColumn="0" w:lastRowFirstColumn="0" w:lastRowLastColumn="0"/>
             </w:pPr>
             <w:r>
               <w:rPr>
@@ -140,11 +150,12 @@
         </w:tc>
         <w:tc>
           <w:tcPr>
-            <w:tcW w:w="1186" w:type="dxa"/>
+            <w:tcW w:w="1164" w:type="dxa"/>
           </w:tcPr>
           <w:p>
             <w:pPr>
               <w:jc w:val="center"/>
+              <w:cnfStyle w:val="100000000000" w:firstRow="1" w:lastRow="0" w:firstColumn="0" w:lastColumn="0" w:oddVBand="0" w:evenVBand="0" w:oddHBand="0" w:evenHBand="0" w:firstRowFirstColumn="0" w:firstRowLastColumn="0" w:lastRowFirstColumn="0" w:lastRowLastColumn="0"/>
               <w:rPr>
                 <w:sz w:val="21"/>
                 <w:szCs w:val="21"/>
@@ -161,6 +172,7 @@
           <w:p>
             <w:pPr>
               <w:jc w:val="center"/>
+              <w:cnfStyle w:val="100000000000" w:firstRow="1" w:lastRow="0" w:firstColumn="0" w:lastColumn="0" w:oddVBand="0" w:evenVBand="0" w:oddHBand="0" w:evenHBand="0" w:firstRowFirstColumn="0" w:firstRowLastColumn="0" w:lastRowFirstColumn="0" w:lastRowLastColumn="0"/>
             </w:pPr>
             <w:r>
               <w:rPr>
@@ -173,11 +185,12 @@
         </w:tc>
         <w:tc>
           <w:tcPr>
-            <w:tcW w:w="1356" w:type="dxa"/>
+            <w:tcW w:w="1350" w:type="dxa"/>
           </w:tcPr>
           <w:p>
             <w:pPr>
               <w:jc w:val="center"/>
+              <w:cnfStyle w:val="100000000000" w:firstRow="1" w:lastRow="0" w:firstColumn="0" w:lastColumn="0" w:oddVBand="0" w:evenVBand="0" w:oddHBand="0" w:evenHBand="0" w:firstRowFirstColumn="0" w:firstRowLastColumn="0" w:lastRowFirstColumn="0" w:lastRowLastColumn="0"/>
               <w:rPr>
                 <w:sz w:val="21"/>
                 <w:szCs w:val="21"/>
@@ -194,6 +207,7 @@
           <w:p>
             <w:pPr>
               <w:jc w:val="center"/>
+              <w:cnfStyle w:val="100000000000" w:firstRow="1" w:lastRow="0" w:firstColumn="0" w:lastColumn="0" w:oddVBand="0" w:evenVBand="0" w:oddHBand="0" w:evenHBand="0" w:firstRowFirstColumn="0" w:firstRowLastColumn="0" w:lastRowFirstColumn="0" w:lastRowLastColumn="0"/>
             </w:pPr>
             <w:r>
               <w:rPr>
@@ -206,11 +220,12 @@
         </w:tc>
         <w:tc>
           <w:tcPr>
-            <w:tcW w:w="992" w:type="dxa"/>
+            <w:tcW w:w="1267" w:type="dxa"/>
           </w:tcPr>
           <w:p>
             <w:pPr>
               <w:jc w:val="center"/>
+              <w:cnfStyle w:val="100000000000" w:firstRow="1" w:lastRow="0" w:firstColumn="0" w:lastColumn="0" w:oddVBand="0" w:evenVBand="0" w:oddHBand="0" w:evenHBand="0" w:firstRowFirstColumn="0" w:firstRowLastColumn="0" w:lastRowFirstColumn="0" w:lastRowLastColumn="0"/>
               <w:rPr>
                 <w:sz w:val="21"/>
                 <w:szCs w:val="21"/>
@@ -227,6 +242,7 @@
           <w:p>
             <w:pPr>
               <w:jc w:val="center"/>
+              <w:cnfStyle w:val="100000000000" w:firstRow="1" w:lastRow="0" w:firstColumn="0" w:lastColumn="0" w:oddVBand="0" w:evenVBand="0" w:oddHBand="0" w:evenHBand="0" w:firstRowFirstColumn="0" w:firstRowLastColumn="0" w:lastRowFirstColumn="0" w:lastRowLastColumn="0"/>
             </w:pPr>
             <w:r>
               <w:rPr>
@@ -239,11 +255,12 @@
         </w:tc>
         <w:tc>
           <w:tcPr>
-            <w:tcW w:w="1701" w:type="dxa"/>
+            <w:tcW w:w="1300" w:type="dxa"/>
           </w:tcPr>
           <w:p>
             <w:pPr>
               <w:jc w:val="center"/>
+              <w:cnfStyle w:val="100000000000" w:firstRow="1" w:lastRow="0" w:firstColumn="0" w:lastColumn="0" w:oddVBand="0" w:evenVBand="0" w:oddHBand="0" w:evenHBand="0" w:firstRowFirstColumn="0" w:firstRowLastColumn="0" w:lastRowFirstColumn="0" w:lastRowLastColumn="0"/>
               <w:rPr>
                 <w:sz w:val="21"/>
                 <w:szCs w:val="21"/>
@@ -260,6 +277,7 @@
           <w:p>
             <w:pPr>
               <w:jc w:val="center"/>
+              <w:cnfStyle w:val="100000000000" w:firstRow="1" w:lastRow="0" w:firstColumn="0" w:lastColumn="0" w:oddVBand="0" w:evenVBand="0" w:oddHBand="0" w:evenHBand="0" w:firstRowFirstColumn="0" w:firstRowLastColumn="0" w:lastRowFirstColumn="0" w:lastRowLastColumn="0"/>
             </w:pPr>
             <w:r>
               <w:rPr>
@@ -272,9 +290,13 @@
         </w:tc>
       </w:tr>
       <w:tr>
-        <w:tc>
-          <w:tcPr>
-            <w:tcW w:w="2381" w:type="dxa"/>
+        <w:trPr>
+          <w:cnfStyle w:val="000000100000" w:firstRow="0" w:lastRow="0" w:firstColumn="0" w:lastColumn="0" w:oddVBand="0" w:evenVBand="0" w:oddHBand="1" w:evenHBand="0" w:firstRowFirstColumn="0" w:firstRowLastColumn="0" w:lastRowFirstColumn="0" w:lastRowLastColumn="0"/>
+        </w:trPr>
+        <w:tc>
+          <w:tcPr>
+            <w:cnfStyle w:val="001000000000" w:firstRow="0" w:lastRow="0" w:firstColumn="1" w:lastColumn="0" w:oddVBand="0" w:evenVBand="0" w:oddHBand="0" w:evenHBand="0" w:firstRowFirstColumn="0" w:firstRowLastColumn="0" w:lastRowFirstColumn="0" w:lastRowLastColumn="0"/>
+            <w:tcW w:w="2613" w:type="dxa"/>
           </w:tcPr>
           <w:p>
             <w:r>
@@ -287,29 +309,56 @@
         </w:tc>
         <w:tc>
           <w:tcPr>
-            <w:tcW w:w="905" w:type="dxa"/>
-          </w:tcPr>
-          <w:p>
-            <w:r>
-              <w:t>1 (5)</w:t>
-            </w:r>
-          </w:p>
-        </w:tc>
-        <w:tc>
-          <w:tcPr>
-            <w:tcW w:w="845" w:type="dxa"/>
-          </w:tcPr>
-          <w:p>
+            <w:tcW w:w="831" w:type="dxa"/>
+          </w:tcPr>
+          <w:p>
+            <w:pPr>
+              <w:cnfStyle w:val="000000100000" w:firstRow="0" w:lastRow="0" w:firstColumn="0" w:lastColumn="0" w:oddVBand="0" w:evenVBand="0" w:oddHBand="1" w:evenHBand="0" w:firstRowFirstColumn="0" w:firstRowLastColumn="0" w:lastRowFirstColumn="0" w:lastRowLastColumn="0"/>
+            </w:pPr>
+            <w:r>
+              <w:t>3</w:t>
+            </w:r>
+            <w:r>
+              <w:t xml:space="preserve"> (</w:t>
+            </w:r>
             <w:r>
               <w:t>1</w:t>
             </w:r>
-          </w:p>
-        </w:tc>
-        <w:tc>
-          <w:tcPr>
-            <w:tcW w:w="841" w:type="dxa"/>
-          </w:tcPr>
-          <w:p>
+            <w:r>
+              <w:t>5)</w:t>
+            </w:r>
+          </w:p>
+        </w:tc>
+        <w:tc>
+          <w:tcPr>
+            <w:tcW w:w="904" w:type="dxa"/>
+          </w:tcPr>
+          <w:p>
+            <w:pPr>
+              <w:cnfStyle w:val="000000100000" w:firstRow="0" w:lastRow="0" w:firstColumn="0" w:lastColumn="0" w:oddVBand="0" w:evenVBand="0" w:oddHBand="1" w:evenHBand="0" w:firstRowFirstColumn="0" w:firstRowLastColumn="0" w:lastRowFirstColumn="0" w:lastRowLastColumn="0"/>
+            </w:pPr>
+            <w:r>
+              <w:t>1</w:t>
+            </w:r>
+            <w:r>
+              <w:t xml:space="preserve"> (</w:t>
+            </w:r>
+            <w:r>
+              <w:t>5</w:t>
+            </w:r>
+            <w:r>
+              <w:t>)</w:t>
+            </w:r>
+          </w:p>
+        </w:tc>
+        <w:tc>
+          <w:tcPr>
+            <w:tcW w:w="811" w:type="dxa"/>
+          </w:tcPr>
+          <w:p>
+            <w:pPr>
+              <w:cnfStyle w:val="000000100000" w:firstRow="0" w:lastRow="0" w:firstColumn="0" w:lastColumn="0" w:oddVBand="0" w:evenVBand="0" w:oddHBand="1" w:evenHBand="0" w:firstRowFirstColumn="0" w:firstRowLastColumn="0" w:lastRowFirstColumn="0" w:lastRowLastColumn="0"/>
+            </w:pPr>
             <w:r>
               <w:t>5 (25)</w:t>
             </w:r>
@@ -317,41 +366,62 @@
         </w:tc>
         <w:tc>
           <w:tcPr>
-            <w:tcW w:w="1186" w:type="dxa"/>
-          </w:tcPr>
-          <w:p>
+            <w:tcW w:w="1164" w:type="dxa"/>
+          </w:tcPr>
+          <w:p>
+            <w:pPr>
+              <w:cnfStyle w:val="000000100000" w:firstRow="0" w:lastRow="0" w:firstColumn="0" w:lastColumn="0" w:oddVBand="0" w:evenVBand="0" w:oddHBand="1" w:evenHBand="0" w:firstRowFirstColumn="0" w:firstRowLastColumn="0" w:lastRowFirstColumn="0" w:lastRowLastColumn="0"/>
+            </w:pPr>
+            <w:r>
+              <w:t>5 (25)</w:t>
+            </w:r>
+          </w:p>
+        </w:tc>
+        <w:tc>
+          <w:tcPr>
+            <w:tcW w:w="1350" w:type="dxa"/>
+          </w:tcPr>
+          <w:p>
+            <w:pPr>
+              <w:cnfStyle w:val="000000100000" w:firstRow="0" w:lastRow="0" w:firstColumn="0" w:lastColumn="0" w:oddVBand="0" w:evenVBand="0" w:oddHBand="1" w:evenHBand="0" w:firstRowFirstColumn="0" w:firstRowLastColumn="0" w:lastRowFirstColumn="0" w:lastRowLastColumn="0"/>
+            </w:pPr>
             <w:r>
               <w:t>4</w:t>
             </w:r>
-          </w:p>
-        </w:tc>
-        <w:tc>
-          <w:tcPr>
-            <w:tcW w:w="1356" w:type="dxa"/>
-          </w:tcPr>
-          <w:p>
-            <w:r>
-              <w:t>4</w:t>
-            </w:r>
-          </w:p>
-        </w:tc>
-        <w:tc>
-          <w:tcPr>
-            <w:tcW w:w="992" w:type="dxa"/>
-          </w:tcPr>
-          <w:p>
+            <w:r>
+              <w:t xml:space="preserve"> (20)</w:t>
+            </w:r>
+          </w:p>
+        </w:tc>
+        <w:tc>
+          <w:tcPr>
+            <w:tcW w:w="1267" w:type="dxa"/>
+          </w:tcPr>
+          <w:p>
+            <w:pPr>
+              <w:cnfStyle w:val="000000100000" w:firstRow="0" w:lastRow="0" w:firstColumn="0" w:lastColumn="0" w:oddVBand="0" w:evenVBand="0" w:oddHBand="1" w:evenHBand="0" w:firstRowFirstColumn="0" w:firstRowLastColumn="0" w:lastRowFirstColumn="0" w:lastRowLastColumn="0"/>
+            </w:pPr>
             <w:r>
               <w:t>3</w:t>
             </w:r>
-          </w:p>
-        </w:tc>
-        <w:tc>
-          <w:tcPr>
-            <w:tcW w:w="1701" w:type="dxa"/>
-          </w:tcPr>
-          <w:p>
+            <w:r>
+              <w:t xml:space="preserve"> (15)</w:t>
+            </w:r>
+          </w:p>
+        </w:tc>
+        <w:tc>
+          <w:tcPr>
+            <w:tcW w:w="1300" w:type="dxa"/>
+          </w:tcPr>
+          <w:p>
+            <w:pPr>
+              <w:cnfStyle w:val="000000100000" w:firstRow="0" w:lastRow="0" w:firstColumn="0" w:lastColumn="0" w:oddVBand="0" w:evenVBand="0" w:oddHBand="1" w:evenHBand="0" w:firstRowFirstColumn="0" w:firstRowLastColumn="0" w:lastRowFirstColumn="0" w:lastRowLastColumn="0"/>
+            </w:pPr>
             <w:r>
               <w:t>3</w:t>
+            </w:r>
+            <w:r>
+              <w:t xml:space="preserve"> (15)</w:t>
             </w:r>
           </w:p>
         </w:tc>
@@ -359,7 +429,8 @@
       <w:tr>
         <w:tc>
           <w:tcPr>
-            <w:tcW w:w="2381" w:type="dxa"/>
+            <w:cnfStyle w:val="001000000000" w:firstRow="0" w:lastRow="0" w:firstColumn="1" w:lastColumn="0" w:oddVBand="0" w:evenVBand="0" w:oddHBand="0" w:evenHBand="0" w:firstRowFirstColumn="0" w:firstRowLastColumn="0" w:lastRowFirstColumn="0" w:lastRowLastColumn="0"/>
+            <w:tcW w:w="2613" w:type="dxa"/>
           </w:tcPr>
           <w:p>
             <w:r>
@@ -369,9 +440,12 @@
         </w:tc>
         <w:tc>
           <w:tcPr>
-            <w:tcW w:w="905" w:type="dxa"/>
-          </w:tcPr>
-          <w:p>
+            <w:tcW w:w="831" w:type="dxa"/>
+          </w:tcPr>
+          <w:p>
+            <w:pPr>
+              <w:cnfStyle w:val="000000000000" w:firstRow="0" w:lastRow="0" w:firstColumn="0" w:lastColumn="0" w:oddVBand="0" w:evenVBand="0" w:oddHBand="0" w:evenHBand="0" w:firstRowFirstColumn="0" w:firstRowLastColumn="0" w:lastRowFirstColumn="0" w:lastRowLastColumn="0"/>
+            </w:pPr>
             <w:r>
               <w:t>1 (5)</w:t>
             </w:r>
@@ -379,19 +453,34 @@
         </w:tc>
         <w:tc>
           <w:tcPr>
-            <w:tcW w:w="845" w:type="dxa"/>
-          </w:tcPr>
-          <w:p>
+            <w:tcW w:w="904" w:type="dxa"/>
+          </w:tcPr>
+          <w:p>
+            <w:pPr>
+              <w:cnfStyle w:val="000000000000" w:firstRow="0" w:lastRow="0" w:firstColumn="0" w:lastColumn="0" w:oddVBand="0" w:evenVBand="0" w:oddHBand="0" w:evenHBand="0" w:firstRowFirstColumn="0" w:firstRowLastColumn="0" w:lastRowFirstColumn="0" w:lastRowLastColumn="0"/>
+            </w:pPr>
             <w:r>
               <w:t>1</w:t>
             </w:r>
-          </w:p>
-        </w:tc>
-        <w:tc>
-          <w:tcPr>
-            <w:tcW w:w="841" w:type="dxa"/>
-          </w:tcPr>
-          <w:p>
+            <w:r>
+              <w:t xml:space="preserve"> (</w:t>
+            </w:r>
+            <w:r>
+              <w:t>5</w:t>
+            </w:r>
+            <w:r>
+              <w:t>)</w:t>
+            </w:r>
+          </w:p>
+        </w:tc>
+        <w:tc>
+          <w:tcPr>
+            <w:tcW w:w="811" w:type="dxa"/>
+          </w:tcPr>
+          <w:p>
+            <w:pPr>
+              <w:cnfStyle w:val="000000000000" w:firstRow="0" w:lastRow="0" w:firstColumn="0" w:lastColumn="0" w:oddVBand="0" w:evenVBand="0" w:oddHBand="0" w:evenHBand="0" w:firstRowFirstColumn="0" w:firstRowLastColumn="0" w:lastRowFirstColumn="0" w:lastRowLastColumn="0"/>
+            </w:pPr>
             <w:r>
               <w:t>5 (25)</w:t>
             </w:r>
@@ -399,49 +488,74 @@
         </w:tc>
         <w:tc>
           <w:tcPr>
-            <w:tcW w:w="1186" w:type="dxa"/>
-          </w:tcPr>
-          <w:p>
+            <w:tcW w:w="1164" w:type="dxa"/>
+          </w:tcPr>
+          <w:p>
+            <w:pPr>
+              <w:cnfStyle w:val="000000000000" w:firstRow="0" w:lastRow="0" w:firstColumn="0" w:lastColumn="0" w:oddVBand="0" w:evenVBand="0" w:oddHBand="0" w:evenHBand="0" w:firstRowFirstColumn="0" w:firstRowLastColumn="0" w:lastRowFirstColumn="0" w:lastRowLastColumn="0"/>
+            </w:pPr>
             <w:r>
               <w:t>3</w:t>
             </w:r>
-          </w:p>
-        </w:tc>
-        <w:tc>
-          <w:tcPr>
-            <w:tcW w:w="1356" w:type="dxa"/>
-          </w:tcPr>
-          <w:p>
+            <w:r>
+              <w:t xml:space="preserve"> (15)</w:t>
+            </w:r>
+          </w:p>
+        </w:tc>
+        <w:tc>
+          <w:tcPr>
+            <w:tcW w:w="1350" w:type="dxa"/>
+          </w:tcPr>
+          <w:p>
+            <w:pPr>
+              <w:cnfStyle w:val="000000000000" w:firstRow="0" w:lastRow="0" w:firstColumn="0" w:lastColumn="0" w:oddVBand="0" w:evenVBand="0" w:oddHBand="0" w:evenHBand="0" w:firstRowFirstColumn="0" w:firstRowLastColumn="0" w:lastRowFirstColumn="0" w:lastRowLastColumn="0"/>
+            </w:pPr>
             <w:r>
               <w:t>3</w:t>
             </w:r>
-          </w:p>
-        </w:tc>
-        <w:tc>
-          <w:tcPr>
-            <w:tcW w:w="992" w:type="dxa"/>
-          </w:tcPr>
-          <w:p>
+            <w:r>
+              <w:t xml:space="preserve"> (15)</w:t>
+            </w:r>
+          </w:p>
+        </w:tc>
+        <w:tc>
+          <w:tcPr>
+            <w:tcW w:w="1267" w:type="dxa"/>
+          </w:tcPr>
+          <w:p>
+            <w:pPr>
+              <w:cnfStyle w:val="000000000000" w:firstRow="0" w:lastRow="0" w:firstColumn="0" w:lastColumn="0" w:oddVBand="0" w:evenVBand="0" w:oddHBand="0" w:evenHBand="0" w:firstRowFirstColumn="0" w:firstRowLastColumn="0" w:lastRowFirstColumn="0" w:lastRowLastColumn="0"/>
+            </w:pPr>
             <w:r>
               <w:t>3</w:t>
             </w:r>
-          </w:p>
-        </w:tc>
-        <w:tc>
-          <w:tcPr>
-            <w:tcW w:w="1701" w:type="dxa"/>
-          </w:tcPr>
-          <w:p>
-            <w:r>
-              <w:t>2</w:t>
+            <w:r>
+              <w:t xml:space="preserve"> (15)</w:t>
+            </w:r>
+          </w:p>
+        </w:tc>
+        <w:tc>
+          <w:tcPr>
+            <w:tcW w:w="1300" w:type="dxa"/>
+          </w:tcPr>
+          <w:p>
+            <w:pPr>
+              <w:cnfStyle w:val="000000000000" w:firstRow="0" w:lastRow="0" w:firstColumn="0" w:lastColumn="0" w:oddVBand="0" w:evenVBand="0" w:oddHBand="0" w:evenHBand="0" w:firstRowFirstColumn="0" w:firstRowLastColumn="0" w:lastRowFirstColumn="0" w:lastRowLastColumn="0"/>
+            </w:pPr>
+            <w:r>
+              <w:t>3 (15)</w:t>
             </w:r>
           </w:p>
         </w:tc>
       </w:tr>
       <w:tr>
-        <w:tc>
-          <w:tcPr>
-            <w:tcW w:w="2381" w:type="dxa"/>
+        <w:trPr>
+          <w:cnfStyle w:val="000000100000" w:firstRow="0" w:lastRow="0" w:firstColumn="0" w:lastColumn="0" w:oddVBand="0" w:evenVBand="0" w:oddHBand="1" w:evenHBand="0" w:firstRowFirstColumn="0" w:firstRowLastColumn="0" w:lastRowFirstColumn="0" w:lastRowLastColumn="0"/>
+        </w:trPr>
+        <w:tc>
+          <w:tcPr>
+            <w:cnfStyle w:val="001000000000" w:firstRow="0" w:lastRow="0" w:firstColumn="1" w:lastColumn="0" w:oddVBand="0" w:evenVBand="0" w:oddHBand="0" w:evenHBand="0" w:firstRowFirstColumn="0" w:firstRowLastColumn="0" w:lastRowFirstColumn="0" w:lastRowLastColumn="0"/>
+            <w:tcW w:w="2613" w:type="dxa"/>
           </w:tcPr>
           <w:p>
             <w:r>
@@ -460,9 +574,12 @@
         </w:tc>
         <w:tc>
           <w:tcPr>
-            <w:tcW w:w="905" w:type="dxa"/>
-          </w:tcPr>
-          <w:p>
+            <w:tcW w:w="831" w:type="dxa"/>
+          </w:tcPr>
+          <w:p>
+            <w:pPr>
+              <w:cnfStyle w:val="000000100000" w:firstRow="0" w:lastRow="0" w:firstColumn="0" w:lastColumn="0" w:oddVBand="0" w:evenVBand="0" w:oddHBand="1" w:evenHBand="0" w:firstRowFirstColumn="0" w:firstRowLastColumn="0" w:lastRowFirstColumn="0" w:lastRowLastColumn="0"/>
+            </w:pPr>
             <w:r>
               <w:t>1 (5)</w:t>
             </w:r>
@@ -470,19 +587,34 @@
         </w:tc>
         <w:tc>
           <w:tcPr>
-            <w:tcW w:w="845" w:type="dxa"/>
-          </w:tcPr>
-          <w:p>
+            <w:tcW w:w="904" w:type="dxa"/>
+          </w:tcPr>
+          <w:p>
+            <w:pPr>
+              <w:cnfStyle w:val="000000100000" w:firstRow="0" w:lastRow="0" w:firstColumn="0" w:lastColumn="0" w:oddVBand="0" w:evenVBand="0" w:oddHBand="1" w:evenHBand="0" w:firstRowFirstColumn="0" w:firstRowLastColumn="0" w:lastRowFirstColumn="0" w:lastRowLastColumn="0"/>
+            </w:pPr>
             <w:r>
               <w:t>1</w:t>
             </w:r>
-          </w:p>
-        </w:tc>
-        <w:tc>
-          <w:tcPr>
-            <w:tcW w:w="841" w:type="dxa"/>
-          </w:tcPr>
-          <w:p>
+            <w:r>
+              <w:t xml:space="preserve"> (</w:t>
+            </w:r>
+            <w:r>
+              <w:t>5</w:t>
+            </w:r>
+            <w:r>
+              <w:t>)</w:t>
+            </w:r>
+          </w:p>
+        </w:tc>
+        <w:tc>
+          <w:tcPr>
+            <w:tcW w:w="811" w:type="dxa"/>
+          </w:tcPr>
+          <w:p>
+            <w:pPr>
+              <w:cnfStyle w:val="000000100000" w:firstRow="0" w:lastRow="0" w:firstColumn="0" w:lastColumn="0" w:oddVBand="0" w:evenVBand="0" w:oddHBand="1" w:evenHBand="0" w:firstRowFirstColumn="0" w:firstRowLastColumn="0" w:lastRowFirstColumn="0" w:lastRowLastColumn="0"/>
+            </w:pPr>
             <w:r>
               <w:t>5 (25)</w:t>
             </w:r>
@@ -490,41 +622,62 @@
         </w:tc>
         <w:tc>
           <w:tcPr>
-            <w:tcW w:w="1186" w:type="dxa"/>
-          </w:tcPr>
-          <w:p>
+            <w:tcW w:w="1164" w:type="dxa"/>
+          </w:tcPr>
+          <w:p>
+            <w:pPr>
+              <w:cnfStyle w:val="000000100000" w:firstRow="0" w:lastRow="0" w:firstColumn="0" w:lastColumn="0" w:oddVBand="0" w:evenVBand="0" w:oddHBand="1" w:evenHBand="0" w:firstRowFirstColumn="0" w:firstRowLastColumn="0" w:lastRowFirstColumn="0" w:lastRowLastColumn="0"/>
+            </w:pPr>
             <w:r>
               <w:t>5</w:t>
             </w:r>
-          </w:p>
-        </w:tc>
-        <w:tc>
-          <w:tcPr>
-            <w:tcW w:w="1356" w:type="dxa"/>
-          </w:tcPr>
-          <w:p>
+            <w:r>
+              <w:t xml:space="preserve"> (25)</w:t>
+            </w:r>
+          </w:p>
+        </w:tc>
+        <w:tc>
+          <w:tcPr>
+            <w:tcW w:w="1350" w:type="dxa"/>
+          </w:tcPr>
+          <w:p>
+            <w:pPr>
+              <w:cnfStyle w:val="000000100000" w:firstRow="0" w:lastRow="0" w:firstColumn="0" w:lastColumn="0" w:oddVBand="0" w:evenVBand="0" w:oddHBand="1" w:evenHBand="0" w:firstRowFirstColumn="0" w:firstRowLastColumn="0" w:lastRowFirstColumn="0" w:lastRowLastColumn="0"/>
+            </w:pPr>
             <w:r>
               <w:t>5</w:t>
             </w:r>
-          </w:p>
-        </w:tc>
-        <w:tc>
-          <w:tcPr>
-            <w:tcW w:w="992" w:type="dxa"/>
-          </w:tcPr>
-          <w:p>
+            <w:r>
+              <w:t xml:space="preserve"> (25)</w:t>
+            </w:r>
+          </w:p>
+        </w:tc>
+        <w:tc>
+          <w:tcPr>
+            <w:tcW w:w="1267" w:type="dxa"/>
+          </w:tcPr>
+          <w:p>
+            <w:pPr>
+              <w:cnfStyle w:val="000000100000" w:firstRow="0" w:lastRow="0" w:firstColumn="0" w:lastColumn="0" w:oddVBand="0" w:evenVBand="0" w:oddHBand="1" w:evenHBand="0" w:firstRowFirstColumn="0" w:firstRowLastColumn="0" w:lastRowFirstColumn="0" w:lastRowLastColumn="0"/>
+            </w:pPr>
+            <w:r>
+              <w:t>2 (10)</w:t>
+            </w:r>
+          </w:p>
+        </w:tc>
+        <w:tc>
+          <w:tcPr>
+            <w:tcW w:w="1300" w:type="dxa"/>
+          </w:tcPr>
+          <w:p>
+            <w:pPr>
+              <w:cnfStyle w:val="000000100000" w:firstRow="0" w:lastRow="0" w:firstColumn="0" w:lastColumn="0" w:oddVBand="0" w:evenVBand="0" w:oddHBand="1" w:evenHBand="0" w:firstRowFirstColumn="0" w:firstRowLastColumn="0" w:lastRowFirstColumn="0" w:lastRowLastColumn="0"/>
+            </w:pPr>
             <w:r>
               <w:t>5</w:t>
             </w:r>
-          </w:p>
-        </w:tc>
-        <w:tc>
-          <w:tcPr>
-            <w:tcW w:w="1701" w:type="dxa"/>
-          </w:tcPr>
-          <w:p>
-            <w:r>
-              <w:t>5</w:t>
+            <w:r>
+              <w:t xml:space="preserve"> (25)</w:t>
             </w:r>
           </w:p>
         </w:tc>
@@ -532,7 +685,8 @@
       <w:tr>
         <w:tc>
           <w:tcPr>
-            <w:tcW w:w="2381" w:type="dxa"/>
+            <w:cnfStyle w:val="001000000000" w:firstRow="0" w:lastRow="0" w:firstColumn="1" w:lastColumn="0" w:oddVBand="0" w:evenVBand="0" w:oddHBand="0" w:evenHBand="0" w:firstRowFirstColumn="0" w:firstRowLastColumn="0" w:lastRowFirstColumn="0" w:lastRowLastColumn="0"/>
+            <w:tcW w:w="2613" w:type="dxa"/>
           </w:tcPr>
           <w:p>
             <w:r>
@@ -545,9 +699,47 @@
         </w:tc>
         <w:tc>
           <w:tcPr>
-            <w:tcW w:w="905" w:type="dxa"/>
-          </w:tcPr>
-          <w:p>
+            <w:tcW w:w="831" w:type="dxa"/>
+          </w:tcPr>
+          <w:p>
+            <w:pPr>
+              <w:cnfStyle w:val="000000000000" w:firstRow="0" w:lastRow="0" w:firstColumn="0" w:lastColumn="0" w:oddVBand="0" w:evenVBand="0" w:oddHBand="0" w:evenHBand="0" w:firstRowFirstColumn="0" w:firstRowLastColumn="0" w:lastRowFirstColumn="0" w:lastRowLastColumn="0"/>
+            </w:pPr>
+            <w:r>
+              <w:t>4</w:t>
+            </w:r>
+            <w:r>
+              <w:t xml:space="preserve"> (</w:t>
+            </w:r>
+            <w:r>
+              <w:t>4</w:t>
+            </w:r>
+            <w:r>
+              <w:t>)</w:t>
+            </w:r>
+          </w:p>
+        </w:tc>
+        <w:tc>
+          <w:tcPr>
+            <w:tcW w:w="904" w:type="dxa"/>
+          </w:tcPr>
+          <w:p>
+            <w:pPr>
+              <w:cnfStyle w:val="000000000000" w:firstRow="0" w:lastRow="0" w:firstColumn="0" w:lastColumn="0" w:oddVBand="0" w:evenVBand="0" w:oddHBand="0" w:evenHBand="0" w:firstRowFirstColumn="0" w:firstRowLastColumn="0" w:lastRowFirstColumn="0" w:lastRowLastColumn="0"/>
+            </w:pPr>
+            <w:r>
+              <w:t>4 (4)</w:t>
+            </w:r>
+          </w:p>
+        </w:tc>
+        <w:tc>
+          <w:tcPr>
+            <w:tcW w:w="811" w:type="dxa"/>
+          </w:tcPr>
+          <w:p>
+            <w:pPr>
+              <w:cnfStyle w:val="000000000000" w:firstRow="0" w:lastRow="0" w:firstColumn="0" w:lastColumn="0" w:oddVBand="0" w:evenVBand="0" w:oddHBand="0" w:evenHBand="0" w:firstRowFirstColumn="0" w:firstRowLastColumn="0" w:lastRowFirstColumn="0" w:lastRowLastColumn="0"/>
+            </w:pPr>
             <w:r>
               <w:t>1 (1)</w:t>
             </w:r>
@@ -555,61 +747,68 @@
         </w:tc>
         <w:tc>
           <w:tcPr>
-            <w:tcW w:w="845" w:type="dxa"/>
-          </w:tcPr>
-          <w:p/>
-        </w:tc>
-        <w:tc>
-          <w:tcPr>
-            <w:tcW w:w="841" w:type="dxa"/>
-          </w:tcPr>
-          <w:p>
-            <w:r>
-              <w:t>1 (1)</w:t>
-            </w:r>
-          </w:p>
-        </w:tc>
-        <w:tc>
-          <w:tcPr>
-            <w:tcW w:w="1186" w:type="dxa"/>
-          </w:tcPr>
-          <w:p>
+            <w:tcW w:w="1164" w:type="dxa"/>
+          </w:tcPr>
+          <w:p>
+            <w:pPr>
+              <w:cnfStyle w:val="000000000000" w:firstRow="0" w:lastRow="0" w:firstColumn="0" w:lastColumn="0" w:oddVBand="0" w:evenVBand="0" w:oddHBand="0" w:evenHBand="0" w:firstRowFirstColumn="0" w:firstRowLastColumn="0" w:lastRowFirstColumn="0" w:lastRowLastColumn="0"/>
+            </w:pPr>
+            <w:r>
+              <w:t>4 (4)</w:t>
+            </w:r>
+          </w:p>
+        </w:tc>
+        <w:tc>
+          <w:tcPr>
+            <w:tcW w:w="1350" w:type="dxa"/>
+          </w:tcPr>
+          <w:p>
+            <w:pPr>
+              <w:cnfStyle w:val="000000000000" w:firstRow="0" w:lastRow="0" w:firstColumn="0" w:lastColumn="0" w:oddVBand="0" w:evenVBand="0" w:oddHBand="0" w:evenHBand="0" w:firstRowFirstColumn="0" w:firstRowLastColumn="0" w:lastRowFirstColumn="0" w:lastRowLastColumn="0"/>
+            </w:pPr>
             <w:r>
               <w:t>5</w:t>
             </w:r>
-          </w:p>
-        </w:tc>
-        <w:tc>
-          <w:tcPr>
-            <w:tcW w:w="1356" w:type="dxa"/>
-          </w:tcPr>
-          <w:p>
-            <w:r>
-              <w:t>5</w:t>
-            </w:r>
-          </w:p>
-        </w:tc>
-        <w:tc>
-          <w:tcPr>
-            <w:tcW w:w="992" w:type="dxa"/>
-          </w:tcPr>
-          <w:p/>
-        </w:tc>
-        <w:tc>
-          <w:tcPr>
-            <w:tcW w:w="1701" w:type="dxa"/>
-          </w:tcPr>
-          <w:p>
-            <w:r>
-              <w:t>1</w:t>
+            <w:r>
+              <w:t xml:space="preserve"> (5)</w:t>
+            </w:r>
+          </w:p>
+        </w:tc>
+        <w:tc>
+          <w:tcPr>
+            <w:tcW w:w="1267" w:type="dxa"/>
+          </w:tcPr>
+          <w:p>
+            <w:pPr>
+              <w:cnfStyle w:val="000000000000" w:firstRow="0" w:lastRow="0" w:firstColumn="0" w:lastColumn="0" w:oddVBand="0" w:evenVBand="0" w:oddHBand="0" w:evenHBand="0" w:firstRowFirstColumn="0" w:firstRowLastColumn="0" w:lastRowFirstColumn="0" w:lastRowLastColumn="0"/>
+            </w:pPr>
+            <w:r>
+              <w:t>3 (3)</w:t>
+            </w:r>
+          </w:p>
+        </w:tc>
+        <w:tc>
+          <w:tcPr>
+            <w:tcW w:w="1300" w:type="dxa"/>
+          </w:tcPr>
+          <w:p>
+            <w:pPr>
+              <w:cnfStyle w:val="000000000000" w:firstRow="0" w:lastRow="0" w:firstColumn="0" w:lastColumn="0" w:oddVBand="0" w:evenVBand="0" w:oddHBand="0" w:evenHBand="0" w:firstRowFirstColumn="0" w:firstRowLastColumn="0" w:lastRowFirstColumn="0" w:lastRowLastColumn="0"/>
+            </w:pPr>
+            <w:r>
+              <w:t>3 (3)</w:t>
             </w:r>
           </w:p>
         </w:tc>
       </w:tr>
       <w:tr>
-        <w:tc>
-          <w:tcPr>
-            <w:tcW w:w="2381" w:type="dxa"/>
+        <w:trPr>
+          <w:cnfStyle w:val="000000100000" w:firstRow="0" w:lastRow="0" w:firstColumn="0" w:lastColumn="0" w:oddVBand="0" w:evenVBand="0" w:oddHBand="1" w:evenHBand="0" w:firstRowFirstColumn="0" w:firstRowLastColumn="0" w:lastRowFirstColumn="0" w:lastRowLastColumn="0"/>
+        </w:trPr>
+        <w:tc>
+          <w:tcPr>
+            <w:cnfStyle w:val="001000000000" w:firstRow="0" w:lastRow="0" w:firstColumn="1" w:lastColumn="0" w:oddVBand="0" w:evenVBand="0" w:oddHBand="0" w:evenHBand="0" w:firstRowFirstColumn="0" w:firstRowLastColumn="0" w:lastRowFirstColumn="0" w:lastRowLastColumn="0"/>
+            <w:tcW w:w="2613" w:type="dxa"/>
           </w:tcPr>
           <w:p>
             <w:r>
@@ -619,9 +818,12 @@
         </w:tc>
         <w:tc>
           <w:tcPr>
-            <w:tcW w:w="905" w:type="dxa"/>
-          </w:tcPr>
-          <w:p>
+            <w:tcW w:w="831" w:type="dxa"/>
+          </w:tcPr>
+          <w:p>
+            <w:pPr>
+              <w:cnfStyle w:val="000000100000" w:firstRow="0" w:lastRow="0" w:firstColumn="0" w:lastColumn="0" w:oddVBand="0" w:evenVBand="0" w:oddHBand="1" w:evenHBand="0" w:firstRowFirstColumn="0" w:firstRowLastColumn="0" w:lastRowFirstColumn="0" w:lastRowLastColumn="0"/>
+            </w:pPr>
             <w:r>
               <w:t>4 (4)</w:t>
             </w:r>
@@ -629,61 +831,94 @@
         </w:tc>
         <w:tc>
           <w:tcPr>
-            <w:tcW w:w="845" w:type="dxa"/>
-          </w:tcPr>
-          <w:p>
+            <w:tcW w:w="904" w:type="dxa"/>
+          </w:tcPr>
+          <w:p>
+            <w:pPr>
+              <w:cnfStyle w:val="000000100000" w:firstRow="0" w:lastRow="0" w:firstColumn="0" w:lastColumn="0" w:oddVBand="0" w:evenVBand="0" w:oddHBand="1" w:evenHBand="0" w:firstRowFirstColumn="0" w:firstRowLastColumn="0" w:lastRowFirstColumn="0" w:lastRowLastColumn="0"/>
+            </w:pPr>
             <w:r>
               <w:t>4</w:t>
             </w:r>
-          </w:p>
-        </w:tc>
-        <w:tc>
-          <w:tcPr>
-            <w:tcW w:w="841" w:type="dxa"/>
-          </w:tcPr>
-          <w:p>
+            <w:r>
+              <w:t xml:space="preserve"> (4)</w:t>
+            </w:r>
+          </w:p>
+        </w:tc>
+        <w:tc>
+          <w:tcPr>
+            <w:tcW w:w="811" w:type="dxa"/>
+          </w:tcPr>
+          <w:p>
+            <w:pPr>
+              <w:cnfStyle w:val="000000100000" w:firstRow="0" w:lastRow="0" w:firstColumn="0" w:lastColumn="0" w:oddVBand="0" w:evenVBand="0" w:oddHBand="1" w:evenHBand="0" w:firstRowFirstColumn="0" w:firstRowLastColumn="0" w:lastRowFirstColumn="0" w:lastRowLastColumn="0"/>
+            </w:pPr>
             <w:r>
               <w:t>1</w:t>
             </w:r>
-          </w:p>
-        </w:tc>
-        <w:tc>
-          <w:tcPr>
-            <w:tcW w:w="1186" w:type="dxa"/>
-          </w:tcPr>
-          <w:p>
-            <w:r>
-              <w:t>4</w:t>
-            </w:r>
-          </w:p>
-        </w:tc>
-        <w:tc>
-          <w:tcPr>
-            <w:tcW w:w="1356" w:type="dxa"/>
-          </w:tcPr>
-          <w:p>
-            <w:r>
-              <w:t>4</w:t>
-            </w:r>
-          </w:p>
-        </w:tc>
-        <w:tc>
-          <w:tcPr>
-            <w:tcW w:w="992" w:type="dxa"/>
-          </w:tcPr>
-          <w:p/>
-        </w:tc>
-        <w:tc>
-          <w:tcPr>
-            <w:tcW w:w="1701" w:type="dxa"/>
-          </w:tcPr>
-          <w:p/>
+            <w:r>
+              <w:t xml:space="preserve"> (1)</w:t>
+            </w:r>
+          </w:p>
+        </w:tc>
+        <w:tc>
+          <w:tcPr>
+            <w:tcW w:w="1164" w:type="dxa"/>
+          </w:tcPr>
+          <w:p>
+            <w:pPr>
+              <w:cnfStyle w:val="000000100000" w:firstRow="0" w:lastRow="0" w:firstColumn="0" w:lastColumn="0" w:oddVBand="0" w:evenVBand="0" w:oddHBand="1" w:evenHBand="0" w:firstRowFirstColumn="0" w:firstRowLastColumn="0" w:lastRowFirstColumn="0" w:lastRowLastColumn="0"/>
+            </w:pPr>
+            <w:r>
+              <w:t>5 (5)</w:t>
+            </w:r>
+          </w:p>
+        </w:tc>
+        <w:tc>
+          <w:tcPr>
+            <w:tcW w:w="1350" w:type="dxa"/>
+          </w:tcPr>
+          <w:p>
+            <w:pPr>
+              <w:cnfStyle w:val="000000100000" w:firstRow="0" w:lastRow="0" w:firstColumn="0" w:lastColumn="0" w:oddVBand="0" w:evenVBand="0" w:oddHBand="1" w:evenHBand="0" w:firstRowFirstColumn="0" w:firstRowLastColumn="0" w:lastRowFirstColumn="0" w:lastRowLastColumn="0"/>
+            </w:pPr>
+            <w:r>
+              <w:t>5 (5)</w:t>
+            </w:r>
+          </w:p>
+        </w:tc>
+        <w:tc>
+          <w:tcPr>
+            <w:tcW w:w="1267" w:type="dxa"/>
+          </w:tcPr>
+          <w:p>
+            <w:pPr>
+              <w:cnfStyle w:val="000000100000" w:firstRow="0" w:lastRow="0" w:firstColumn="0" w:lastColumn="0" w:oddVBand="0" w:evenVBand="0" w:oddHBand="1" w:evenHBand="0" w:firstRowFirstColumn="0" w:firstRowLastColumn="0" w:lastRowFirstColumn="0" w:lastRowLastColumn="0"/>
+            </w:pPr>
+            <w:r>
+              <w:t>4 (4)</w:t>
+            </w:r>
+          </w:p>
+        </w:tc>
+        <w:tc>
+          <w:tcPr>
+            <w:tcW w:w="1300" w:type="dxa"/>
+          </w:tcPr>
+          <w:p>
+            <w:pPr>
+              <w:cnfStyle w:val="000000100000" w:firstRow="0" w:lastRow="0" w:firstColumn="0" w:lastColumn="0" w:oddVBand="0" w:evenVBand="0" w:oddHBand="1" w:evenHBand="0" w:firstRowFirstColumn="0" w:firstRowLastColumn="0" w:lastRowFirstColumn="0" w:lastRowLastColumn="0"/>
+            </w:pPr>
+            <w:r>
+              <w:t>4 (4)</w:t>
+            </w:r>
+          </w:p>
         </w:tc>
       </w:tr>
       <w:tr>
         <w:tc>
           <w:tcPr>
-            <w:tcW w:w="2381" w:type="dxa"/>
+            <w:cnfStyle w:val="001000000000" w:firstRow="0" w:lastRow="0" w:firstColumn="1" w:lastColumn="0" w:oddVBand="0" w:evenVBand="0" w:oddHBand="0" w:evenHBand="0" w:firstRowFirstColumn="0" w:firstRowLastColumn="0" w:lastRowFirstColumn="0" w:lastRowLastColumn="0"/>
+            <w:tcW w:w="2613" w:type="dxa"/>
           </w:tcPr>
           <w:p>
             <w:r>
@@ -696,9 +931,12 @@
         </w:tc>
         <w:tc>
           <w:tcPr>
-            <w:tcW w:w="905" w:type="dxa"/>
-          </w:tcPr>
-          <w:p>
+            <w:tcW w:w="831" w:type="dxa"/>
+          </w:tcPr>
+          <w:p>
+            <w:pPr>
+              <w:cnfStyle w:val="000000000000" w:firstRow="0" w:lastRow="0" w:firstColumn="0" w:lastColumn="0" w:oddVBand="0" w:evenVBand="0" w:oddHBand="0" w:evenHBand="0" w:firstRowFirstColumn="0" w:firstRowLastColumn="0" w:lastRowFirstColumn="0" w:lastRowLastColumn="0"/>
+            </w:pPr>
             <w:r>
               <w:t>3 (9)</w:t>
             </w:r>
@@ -706,65 +944,100 @@
         </w:tc>
         <w:tc>
           <w:tcPr>
-            <w:tcW w:w="845" w:type="dxa"/>
-          </w:tcPr>
-          <w:p>
+            <w:tcW w:w="904" w:type="dxa"/>
+          </w:tcPr>
+          <w:p>
+            <w:pPr>
+              <w:cnfStyle w:val="000000000000" w:firstRow="0" w:lastRow="0" w:firstColumn="0" w:lastColumn="0" w:oddVBand="0" w:evenVBand="0" w:oddHBand="0" w:evenHBand="0" w:firstRowFirstColumn="0" w:firstRowLastColumn="0" w:lastRowFirstColumn="0" w:lastRowLastColumn="0"/>
+            </w:pPr>
             <w:r>
               <w:t>3</w:t>
             </w:r>
-          </w:p>
-        </w:tc>
-        <w:tc>
-          <w:tcPr>
-            <w:tcW w:w="841" w:type="dxa"/>
-          </w:tcPr>
-          <w:p>
+            <w:r>
+              <w:t xml:space="preserve"> (9)</w:t>
+            </w:r>
+          </w:p>
+        </w:tc>
+        <w:tc>
+          <w:tcPr>
+            <w:tcW w:w="811" w:type="dxa"/>
+          </w:tcPr>
+          <w:p>
+            <w:pPr>
+              <w:cnfStyle w:val="000000000000" w:firstRow="0" w:lastRow="0" w:firstColumn="0" w:lastColumn="0" w:oddVBand="0" w:evenVBand="0" w:oddHBand="0" w:evenHBand="0" w:firstRowFirstColumn="0" w:firstRowLastColumn="0" w:lastRowFirstColumn="0" w:lastRowLastColumn="0"/>
+            </w:pPr>
             <w:r>
               <w:t>5</w:t>
             </w:r>
-          </w:p>
-        </w:tc>
-        <w:tc>
-          <w:tcPr>
-            <w:tcW w:w="1186" w:type="dxa"/>
-          </w:tcPr>
-          <w:p>
-            <w:r>
-              <w:t>5</w:t>
-            </w:r>
-          </w:p>
-        </w:tc>
-        <w:tc>
-          <w:tcPr>
-            <w:tcW w:w="1356" w:type="dxa"/>
-          </w:tcPr>
-          <w:p>
-            <w:r>
-              <w:t>5</w:t>
-            </w:r>
-          </w:p>
-        </w:tc>
-        <w:tc>
-          <w:tcPr>
-            <w:tcW w:w="992" w:type="dxa"/>
-          </w:tcPr>
-          <w:p>
+            <w:r>
+              <w:t xml:space="preserve"> (15)</w:t>
+            </w:r>
+          </w:p>
+        </w:tc>
+        <w:tc>
+          <w:tcPr>
+            <w:tcW w:w="1164" w:type="dxa"/>
+          </w:tcPr>
+          <w:p>
+            <w:pPr>
+              <w:cnfStyle w:val="000000000000" w:firstRow="0" w:lastRow="0" w:firstColumn="0" w:lastColumn="0" w:oddVBand="0" w:evenVBand="0" w:oddHBand="0" w:evenHBand="0" w:firstRowFirstColumn="0" w:firstRowLastColumn="0" w:lastRowFirstColumn="0" w:lastRowLastColumn="0"/>
+            </w:pPr>
+            <w:r>
+              <w:t>2 (6)</w:t>
+            </w:r>
+          </w:p>
+        </w:tc>
+        <w:tc>
+          <w:tcPr>
+            <w:tcW w:w="1350" w:type="dxa"/>
+          </w:tcPr>
+          <w:p>
+            <w:pPr>
+              <w:cnfStyle w:val="000000000000" w:firstRow="0" w:lastRow="0" w:firstColumn="0" w:lastColumn="0" w:oddVBand="0" w:evenVBand="0" w:oddHBand="0" w:evenHBand="0" w:firstRowFirstColumn="0" w:firstRowLastColumn="0" w:lastRowFirstColumn="0" w:lastRowLastColumn="0"/>
+            </w:pPr>
+            <w:r>
+              <w:t>4 (12)</w:t>
+            </w:r>
+          </w:p>
+        </w:tc>
+        <w:tc>
+          <w:tcPr>
+            <w:tcW w:w="1267" w:type="dxa"/>
+          </w:tcPr>
+          <w:p>
+            <w:pPr>
+              <w:cnfStyle w:val="000000000000" w:firstRow="0" w:lastRow="0" w:firstColumn="0" w:lastColumn="0" w:oddVBand="0" w:evenVBand="0" w:oddHBand="0" w:evenHBand="0" w:firstRowFirstColumn="0" w:firstRowLastColumn="0" w:lastRowFirstColumn="0" w:lastRowLastColumn="0"/>
+            </w:pPr>
             <w:r>
               <w:t>3</w:t>
             </w:r>
-          </w:p>
-        </w:tc>
-        <w:tc>
-          <w:tcPr>
-            <w:tcW w:w="1701" w:type="dxa"/>
-          </w:tcPr>
-          <w:p/>
+            <w:r>
+              <w:t xml:space="preserve"> (9)</w:t>
+            </w:r>
+          </w:p>
+        </w:tc>
+        <w:tc>
+          <w:tcPr>
+            <w:tcW w:w="1300" w:type="dxa"/>
+          </w:tcPr>
+          <w:p>
+            <w:pPr>
+              <w:cnfStyle w:val="000000000000" w:firstRow="0" w:lastRow="0" w:firstColumn="0" w:lastColumn="0" w:oddVBand="0" w:evenVBand="0" w:oddHBand="0" w:evenHBand="0" w:firstRowFirstColumn="0" w:firstRowLastColumn="0" w:lastRowFirstColumn="0" w:lastRowLastColumn="0"/>
+            </w:pPr>
+            <w:r>
+              <w:t>3 (9)</w:t>
+            </w:r>
+          </w:p>
         </w:tc>
       </w:tr>
       <w:tr>
-        <w:tc>
-          <w:tcPr>
-            <w:tcW w:w="2381" w:type="dxa"/>
+        <w:trPr>
+          <w:cnfStyle w:val="000000100000" w:firstRow="0" w:lastRow="0" w:firstColumn="0" w:lastColumn="0" w:oddVBand="0" w:evenVBand="0" w:oddHBand="1" w:evenHBand="0" w:firstRowFirstColumn="0" w:firstRowLastColumn="0" w:lastRowFirstColumn="0" w:lastRowLastColumn="0"/>
+        </w:trPr>
+        <w:tc>
+          <w:tcPr>
+            <w:cnfStyle w:val="001000000000" w:firstRow="0" w:lastRow="0" w:firstColumn="1" w:lastColumn="0" w:oddVBand="0" w:evenVBand="0" w:oddHBand="0" w:evenHBand="0" w:firstRowFirstColumn="0" w:firstRowLastColumn="0" w:lastRowFirstColumn="0" w:lastRowLastColumn="0"/>
+            <w:tcW w:w="2613" w:type="dxa"/>
           </w:tcPr>
           <w:p>
             <w:r>
@@ -777,9 +1050,12 @@
         </w:tc>
         <w:tc>
           <w:tcPr>
-            <w:tcW w:w="905" w:type="dxa"/>
-          </w:tcPr>
-          <w:p>
+            <w:tcW w:w="831" w:type="dxa"/>
+          </w:tcPr>
+          <w:p>
+            <w:pPr>
+              <w:cnfStyle w:val="000000100000" w:firstRow="0" w:lastRow="0" w:firstColumn="0" w:lastColumn="0" w:oddVBand="0" w:evenVBand="0" w:oddHBand="1" w:evenHBand="0" w:firstRowFirstColumn="0" w:firstRowLastColumn="0" w:lastRowFirstColumn="0" w:lastRowLastColumn="0"/>
+            </w:pPr>
             <w:r>
               <w:t>1 (5)</w:t>
             </w:r>
@@ -787,19 +1063,31 @@
         </w:tc>
         <w:tc>
           <w:tcPr>
-            <w:tcW w:w="845" w:type="dxa"/>
-          </w:tcPr>
-          <w:p>
-            <w:r>
-              <w:t>1 (1)</w:t>
-            </w:r>
-          </w:p>
-        </w:tc>
-        <w:tc>
-          <w:tcPr>
-            <w:tcW w:w="841" w:type="dxa"/>
-          </w:tcPr>
-          <w:p>
+            <w:tcW w:w="904" w:type="dxa"/>
+          </w:tcPr>
+          <w:p>
+            <w:pPr>
+              <w:cnfStyle w:val="000000100000" w:firstRow="0" w:lastRow="0" w:firstColumn="0" w:lastColumn="0" w:oddVBand="0" w:evenVBand="0" w:oddHBand="1" w:evenHBand="0" w:firstRowFirstColumn="0" w:firstRowLastColumn="0" w:lastRowFirstColumn="0" w:lastRowLastColumn="0"/>
+            </w:pPr>
+            <w:r>
+              <w:t>1 (</w:t>
+            </w:r>
+            <w:r>
+              <w:t>5</w:t>
+            </w:r>
+            <w:r>
+              <w:t>)</w:t>
+            </w:r>
+          </w:p>
+        </w:tc>
+        <w:tc>
+          <w:tcPr>
+            <w:tcW w:w="811" w:type="dxa"/>
+          </w:tcPr>
+          <w:p>
+            <w:pPr>
+              <w:cnfStyle w:val="000000100000" w:firstRow="0" w:lastRow="0" w:firstColumn="0" w:lastColumn="0" w:oddVBand="0" w:evenVBand="0" w:oddHBand="1" w:evenHBand="0" w:firstRowFirstColumn="0" w:firstRowLastColumn="0" w:lastRowFirstColumn="0" w:lastRowLastColumn="0"/>
+            </w:pPr>
             <w:r>
               <w:t>5 (25)</w:t>
             </w:r>
@@ -807,48 +1095,72 @@
         </w:tc>
         <w:tc>
           <w:tcPr>
-            <w:tcW w:w="1186" w:type="dxa"/>
-          </w:tcPr>
-          <w:p>
+            <w:tcW w:w="1164" w:type="dxa"/>
+          </w:tcPr>
+          <w:p>
+            <w:pPr>
+              <w:cnfStyle w:val="000000100000" w:firstRow="0" w:lastRow="0" w:firstColumn="0" w:lastColumn="0" w:oddVBand="0" w:evenVBand="0" w:oddHBand="1" w:evenHBand="0" w:firstRowFirstColumn="0" w:firstRowLastColumn="0" w:lastRowFirstColumn="0" w:lastRowLastColumn="0"/>
+            </w:pPr>
             <w:r>
               <w:t>5</w:t>
             </w:r>
             <w:r>
+              <w:t xml:space="preserve"> (2</w:t>
+            </w:r>
+            <w:r>
+              <w:t>5</w:t>
+            </w:r>
+            <w:r>
+              <w:t>)</w:t>
+            </w:r>
+          </w:p>
+        </w:tc>
+        <w:tc>
+          <w:tcPr>
+            <w:tcW w:w="1350" w:type="dxa"/>
+          </w:tcPr>
+          <w:p>
+            <w:pPr>
+              <w:cnfStyle w:val="000000100000" w:firstRow="0" w:lastRow="0" w:firstColumn="0" w:lastColumn="0" w:oddVBand="0" w:evenVBand="0" w:oddHBand="1" w:evenHBand="0" w:firstRowFirstColumn="0" w:firstRowLastColumn="0" w:lastRowFirstColumn="0" w:lastRowLastColumn="0"/>
+            </w:pPr>
+            <w:r>
+              <w:t>5</w:t>
+            </w:r>
+            <w:r>
               <w:t xml:space="preserve"> (25)</w:t>
             </w:r>
           </w:p>
         </w:tc>
         <w:tc>
           <w:tcPr>
-            <w:tcW w:w="1356" w:type="dxa"/>
-          </w:tcPr>
-          <w:p>
-            <w:r>
-              <w:t>5</w:t>
-            </w:r>
-            <w:r>
-              <w:t xml:space="preserve"> (25)</w:t>
-            </w:r>
-          </w:p>
-        </w:tc>
-        <w:tc>
-          <w:tcPr>
-            <w:tcW w:w="992" w:type="dxa"/>
-          </w:tcPr>
-          <w:p>
-            <w:r>
-              <w:t>5</w:t>
-            </w:r>
-            <w:r>
-              <w:t xml:space="preserve"> (25)</w:t>
-            </w:r>
-          </w:p>
-        </w:tc>
-        <w:tc>
-          <w:tcPr>
-            <w:tcW w:w="1701" w:type="dxa"/>
-          </w:tcPr>
-          <w:p>
+            <w:tcW w:w="1267" w:type="dxa"/>
+          </w:tcPr>
+          <w:p>
+            <w:pPr>
+              <w:cnfStyle w:val="000000100000" w:firstRow="0" w:lastRow="0" w:firstColumn="0" w:lastColumn="0" w:oddVBand="0" w:evenVBand="0" w:oddHBand="1" w:evenHBand="0" w:firstRowFirstColumn="0" w:firstRowLastColumn="0" w:lastRowFirstColumn="0" w:lastRowLastColumn="0"/>
+            </w:pPr>
+            <w:r>
+              <w:t>4</w:t>
+            </w:r>
+            <w:r>
+              <w:t xml:space="preserve"> (2</w:t>
+            </w:r>
+            <w:r>
+              <w:t>0</w:t>
+            </w:r>
+            <w:r>
+              <w:t>)</w:t>
+            </w:r>
+          </w:p>
+        </w:tc>
+        <w:tc>
+          <w:tcPr>
+            <w:tcW w:w="1300" w:type="dxa"/>
+          </w:tcPr>
+          <w:p>
+            <w:pPr>
+              <w:cnfStyle w:val="000000100000" w:firstRow="0" w:lastRow="0" w:firstColumn="0" w:lastColumn="0" w:oddVBand="0" w:evenVBand="0" w:oddHBand="1" w:evenHBand="0" w:firstRowFirstColumn="0" w:firstRowLastColumn="0" w:lastRowFirstColumn="0" w:lastRowLastColumn="0"/>
+            </w:pPr>
             <w:r>
               <w:t>5</w:t>
             </w:r>
@@ -861,7 +1173,8 @@
       <w:tr>
         <w:tc>
           <w:tcPr>
-            <w:tcW w:w="2381" w:type="dxa"/>
+            <w:cnfStyle w:val="001000000000" w:firstRow="0" w:lastRow="0" w:firstColumn="1" w:lastColumn="0" w:oddVBand="0" w:evenVBand="0" w:oddHBand="0" w:evenHBand="0" w:firstRowFirstColumn="0" w:firstRowLastColumn="0" w:lastRowFirstColumn="0" w:lastRowLastColumn="0"/>
+            <w:tcW w:w="2613" w:type="dxa"/>
           </w:tcPr>
           <w:p>
             <w:r>
@@ -874,9 +1187,12 @@
         </w:tc>
         <w:tc>
           <w:tcPr>
-            <w:tcW w:w="905" w:type="dxa"/>
-          </w:tcPr>
-          <w:p>
+            <w:tcW w:w="831" w:type="dxa"/>
+          </w:tcPr>
+          <w:p>
+            <w:pPr>
+              <w:cnfStyle w:val="000000000000" w:firstRow="0" w:lastRow="0" w:firstColumn="0" w:lastColumn="0" w:oddVBand="0" w:evenVBand="0" w:oddHBand="0" w:evenHBand="0" w:firstRowFirstColumn="0" w:firstRowLastColumn="0" w:lastRowFirstColumn="0" w:lastRowLastColumn="0"/>
+            </w:pPr>
             <w:r>
               <w:t>3 (12)</w:t>
             </w:r>
@@ -884,9 +1200,12 @@
         </w:tc>
         <w:tc>
           <w:tcPr>
-            <w:tcW w:w="845" w:type="dxa"/>
-          </w:tcPr>
-          <w:p>
+            <w:tcW w:w="904" w:type="dxa"/>
+          </w:tcPr>
+          <w:p>
+            <w:pPr>
+              <w:cnfStyle w:val="000000000000" w:firstRow="0" w:lastRow="0" w:firstColumn="0" w:lastColumn="0" w:oddVBand="0" w:evenVBand="0" w:oddHBand="0" w:evenHBand="0" w:firstRowFirstColumn="0" w:firstRowLastColumn="0" w:lastRowFirstColumn="0" w:lastRowLastColumn="0"/>
+            </w:pPr>
             <w:r>
               <w:t>3 (12)</w:t>
             </w:r>
@@ -894,9 +1213,12 @@
         </w:tc>
         <w:tc>
           <w:tcPr>
-            <w:tcW w:w="841" w:type="dxa"/>
-          </w:tcPr>
-          <w:p>
+            <w:tcW w:w="811" w:type="dxa"/>
+          </w:tcPr>
+          <w:p>
+            <w:pPr>
+              <w:cnfStyle w:val="000000000000" w:firstRow="0" w:lastRow="0" w:firstColumn="0" w:lastColumn="0" w:oddVBand="0" w:evenVBand="0" w:oddHBand="0" w:evenHBand="0" w:firstRowFirstColumn="0" w:firstRowLastColumn="0" w:lastRowFirstColumn="0" w:lastRowLastColumn="0"/>
+            </w:pPr>
             <w:r>
               <w:t>5 (20)</w:t>
             </w:r>
@@ -904,9 +1226,12 @@
         </w:tc>
         <w:tc>
           <w:tcPr>
-            <w:tcW w:w="1186" w:type="dxa"/>
-          </w:tcPr>
-          <w:p>
+            <w:tcW w:w="1164" w:type="dxa"/>
+          </w:tcPr>
+          <w:p>
+            <w:pPr>
+              <w:cnfStyle w:val="000000000000" w:firstRow="0" w:lastRow="0" w:firstColumn="0" w:lastColumn="0" w:oddVBand="0" w:evenVBand="0" w:oddHBand="0" w:evenHBand="0" w:firstRowFirstColumn="0" w:firstRowLastColumn="0" w:lastRowFirstColumn="0" w:lastRowLastColumn="0"/>
+            </w:pPr>
             <w:r>
               <w:t>5 (20)</w:t>
             </w:r>
@@ -914,9 +1239,12 @@
         </w:tc>
         <w:tc>
           <w:tcPr>
-            <w:tcW w:w="1356" w:type="dxa"/>
-          </w:tcPr>
-          <w:p>
+            <w:tcW w:w="1350" w:type="dxa"/>
+          </w:tcPr>
+          <w:p>
+            <w:pPr>
+              <w:cnfStyle w:val="000000000000" w:firstRow="0" w:lastRow="0" w:firstColumn="0" w:lastColumn="0" w:oddVBand="0" w:evenVBand="0" w:oddHBand="0" w:evenHBand="0" w:firstRowFirstColumn="0" w:firstRowLastColumn="0" w:lastRowFirstColumn="0" w:lastRowLastColumn="0"/>
+            </w:pPr>
             <w:r>
               <w:t>5</w:t>
             </w:r>
@@ -927,32 +1255,57 @@
         </w:tc>
         <w:tc>
           <w:tcPr>
-            <w:tcW w:w="992" w:type="dxa"/>
-          </w:tcPr>
-          <w:p>
-            <w:r>
-              <w:t>5</w:t>
-            </w:r>
-            <w:r>
-              <w:t xml:space="preserve"> (20)</w:t>
-            </w:r>
-          </w:p>
-        </w:tc>
-        <w:tc>
-          <w:tcPr>
-            <w:tcW w:w="1701" w:type="dxa"/>
-          </w:tcPr>
-          <w:p>
-            <w:r>
-              <w:t>1 (4)</w:t>
+            <w:tcW w:w="1267" w:type="dxa"/>
+          </w:tcPr>
+          <w:p>
+            <w:pPr>
+              <w:cnfStyle w:val="000000000000" w:firstRow="0" w:lastRow="0" w:firstColumn="0" w:lastColumn="0" w:oddVBand="0" w:evenVBand="0" w:oddHBand="0" w:evenHBand="0" w:firstRowFirstColumn="0" w:firstRowLastColumn="0" w:lastRowFirstColumn="0" w:lastRowLastColumn="0"/>
+            </w:pPr>
+            <w:r>
+              <w:t>4</w:t>
+            </w:r>
+            <w:r>
+              <w:t xml:space="preserve"> (</w:t>
+            </w:r>
+            <w:r>
+              <w:t>16</w:t>
+            </w:r>
+            <w:r>
+              <w:t>)</w:t>
+            </w:r>
+          </w:p>
+        </w:tc>
+        <w:tc>
+          <w:tcPr>
+            <w:tcW w:w="1300" w:type="dxa"/>
+          </w:tcPr>
+          <w:p>
+            <w:pPr>
+              <w:cnfStyle w:val="000000000000" w:firstRow="0" w:lastRow="0" w:firstColumn="0" w:lastColumn="0" w:oddVBand="0" w:evenVBand="0" w:oddHBand="0" w:evenHBand="0" w:firstRowFirstColumn="0" w:firstRowLastColumn="0" w:lastRowFirstColumn="0" w:lastRowLastColumn="0"/>
+            </w:pPr>
+            <w:r>
+              <w:t>3</w:t>
+            </w:r>
+            <w:r>
+              <w:t xml:space="preserve"> (</w:t>
+            </w:r>
+            <w:r>
+              <w:t>12</w:t>
+            </w:r>
+            <w:r>
+              <w:t>)</w:t>
             </w:r>
           </w:p>
         </w:tc>
       </w:tr>
       <w:tr>
-        <w:tc>
-          <w:tcPr>
-            <w:tcW w:w="2381" w:type="dxa"/>
+        <w:trPr>
+          <w:cnfStyle w:val="000000100000" w:firstRow="0" w:lastRow="0" w:firstColumn="0" w:lastColumn="0" w:oddVBand="0" w:evenVBand="0" w:oddHBand="1" w:evenHBand="0" w:firstRowFirstColumn="0" w:firstRowLastColumn="0" w:lastRowFirstColumn="0" w:lastRowLastColumn="0"/>
+        </w:trPr>
+        <w:tc>
+          <w:tcPr>
+            <w:cnfStyle w:val="001000000000" w:firstRow="0" w:lastRow="0" w:firstColumn="1" w:lastColumn="0" w:oddVBand="0" w:evenVBand="0" w:oddHBand="0" w:evenHBand="0" w:firstRowFirstColumn="0" w:firstRowLastColumn="0" w:lastRowFirstColumn="0" w:lastRowLastColumn="0"/>
+            <w:tcW w:w="2613" w:type="dxa"/>
           </w:tcPr>
           <w:p>
             <w:r>
@@ -962,50 +1315,127 @@
         </w:tc>
         <w:tc>
           <w:tcPr>
-            <w:tcW w:w="905" w:type="dxa"/>
-          </w:tcPr>
-          <w:p/>
-        </w:tc>
-        <w:tc>
-          <w:tcPr>
-            <w:tcW w:w="845" w:type="dxa"/>
-          </w:tcPr>
-          <w:p/>
-        </w:tc>
-        <w:tc>
-          <w:tcPr>
-            <w:tcW w:w="841" w:type="dxa"/>
-          </w:tcPr>
-          <w:p/>
-        </w:tc>
-        <w:tc>
-          <w:tcPr>
-            <w:tcW w:w="1186" w:type="dxa"/>
-          </w:tcPr>
-          <w:p/>
-        </w:tc>
-        <w:tc>
-          <w:tcPr>
-            <w:tcW w:w="1356" w:type="dxa"/>
-          </w:tcPr>
-          <w:p/>
-        </w:tc>
-        <w:tc>
-          <w:tcPr>
-            <w:tcW w:w="992" w:type="dxa"/>
-          </w:tcPr>
-          <w:p/>
-        </w:tc>
-        <w:tc>
-          <w:tcPr>
-            <w:tcW w:w="1701" w:type="dxa"/>
-          </w:tcPr>
-          <w:p/>
+            <w:tcW w:w="831" w:type="dxa"/>
+          </w:tcPr>
+          <w:p>
+            <w:pPr>
+              <w:cnfStyle w:val="000000100000" w:firstRow="0" w:lastRow="0" w:firstColumn="0" w:lastColumn="0" w:oddVBand="0" w:evenVBand="0" w:oddHBand="1" w:evenHBand="0" w:firstRowFirstColumn="0" w:firstRowLastColumn="0" w:lastRowFirstColumn="0" w:lastRowLastColumn="0"/>
+            </w:pPr>
+            <w:r>
+              <w:t>59</w:t>
+            </w:r>
+          </w:p>
+        </w:tc>
+        <w:tc>
+          <w:tcPr>
+            <w:tcW w:w="904" w:type="dxa"/>
+          </w:tcPr>
+          <w:p>
+            <w:pPr>
+              <w:cnfStyle w:val="000000100000" w:firstRow="0" w:lastRow="0" w:firstColumn="0" w:lastColumn="0" w:oddVBand="0" w:evenVBand="0" w:oddHBand="1" w:evenHBand="0" w:firstRowFirstColumn="0" w:firstRowLastColumn="0" w:lastRowFirstColumn="0" w:lastRowLastColumn="0"/>
+            </w:pPr>
+            <w:r>
+              <w:t>49</w:t>
+            </w:r>
+          </w:p>
+        </w:tc>
+        <w:tc>
+          <w:tcPr>
+            <w:tcW w:w="811" w:type="dxa"/>
+          </w:tcPr>
+          <w:p>
+            <w:pPr>
+              <w:cnfStyle w:val="000000100000" w:firstRow="0" w:lastRow="0" w:firstColumn="0" w:lastColumn="0" w:oddVBand="0" w:evenVBand="0" w:oddHBand="1" w:evenHBand="0" w:firstRowFirstColumn="0" w:firstRowLastColumn="0" w:lastRowFirstColumn="0" w:lastRowLastColumn="0"/>
+            </w:pPr>
+            <w:r>
+              <w:t>137</w:t>
+            </w:r>
+          </w:p>
+        </w:tc>
+        <w:tc>
+          <w:tcPr>
+            <w:tcW w:w="1164" w:type="dxa"/>
+          </w:tcPr>
+          <w:p>
+            <w:pPr>
+              <w:cnfStyle w:val="000000100000" w:firstRow="0" w:lastRow="0" w:firstColumn="0" w:lastColumn="0" w:oddVBand="0" w:evenVBand="0" w:oddHBand="1" w:evenHBand="0" w:firstRowFirstColumn="0" w:firstRowLastColumn="0" w:lastRowFirstColumn="0" w:lastRowLastColumn="0"/>
+            </w:pPr>
+            <w:r>
+              <w:t>125</w:t>
+            </w:r>
+          </w:p>
+        </w:tc>
+        <w:tc>
+          <w:tcPr>
+            <w:tcW w:w="1350" w:type="dxa"/>
+          </w:tcPr>
+          <w:p>
+            <w:pPr>
+              <w:cnfStyle w:val="000000100000" w:firstRow="0" w:lastRow="0" w:firstColumn="0" w:lastColumn="0" w:oddVBand="0" w:evenVBand="0" w:oddHBand="1" w:evenHBand="0" w:firstRowFirstColumn="0" w:firstRowLastColumn="0" w:lastRowFirstColumn="0" w:lastRowLastColumn="0"/>
+            </w:pPr>
+            <w:r>
+              <w:t>127</w:t>
+            </w:r>
+          </w:p>
+        </w:tc>
+        <w:tc>
+          <w:tcPr>
+            <w:tcW w:w="1267" w:type="dxa"/>
+          </w:tcPr>
+          <w:p>
+            <w:pPr>
+              <w:cnfStyle w:val="000000100000" w:firstRow="0" w:lastRow="0" w:firstColumn="0" w:lastColumn="0" w:oddVBand="0" w:evenVBand="0" w:oddHBand="1" w:evenHBand="0" w:firstRowFirstColumn="0" w:firstRowLastColumn="0" w:lastRowFirstColumn="0" w:lastRowLastColumn="0"/>
+            </w:pPr>
+            <w:r>
+              <w:t>92</w:t>
+            </w:r>
+          </w:p>
+        </w:tc>
+        <w:tc>
+          <w:tcPr>
+            <w:tcW w:w="1300" w:type="dxa"/>
+          </w:tcPr>
+          <w:p>
+            <w:pPr>
+              <w:cnfStyle w:val="000000100000" w:firstRow="0" w:lastRow="0" w:firstColumn="0" w:lastColumn="0" w:oddVBand="0" w:evenVBand="0" w:oddHBand="1" w:evenHBand="0" w:firstRowFirstColumn="0" w:firstRowLastColumn="0" w:lastRowFirstColumn="0" w:lastRowLastColumn="0"/>
+            </w:pPr>
+            <w:r>
+              <w:t>108</w:t>
+            </w:r>
+          </w:p>
         </w:tc>
       </w:tr>
     </w:tbl>
     <w:p/>
+    <w:p>
+      <w:r>
+        <w:t>The table above shows the ranking and rating of the listed database options according to the criteria provided by my boss based on the situation provided for Topic Challenge – Module 6D.</w:t>
+      </w:r>
+    </w:p>
     <w:p/>
+    <w:p>
+      <w:r>
+        <w:t xml:space="preserve">By multiplying my ratings to the ranks of the features listed, the database option with the highest score is </w:t>
+      </w:r>
+      <w:r>
+        <w:rPr>
+          <w:b/>
+          <w:bCs/>
+          <w:i/>
+          <w:iCs/>
+        </w:rPr>
+        <w:t>SQLite</w:t>
+      </w:r>
+      <w:r>
+        <w:t>.</w:t>
+      </w:r>
+    </w:p>
+    <w:p/>
+    <w:p>
+      <w:r>
+        <w:t>SQLite works out-of-the-box with little to no setup required, is low-cost, and compatible with Python. This database is perfect for the ‘feasibility test’ scenario given.</w:t>
+      </w:r>
+    </w:p>
     <w:sectPr>
       <w:pgSz w:w="12240" w:h="15840"/>
       <w:pgMar w:top="1440" w:right="1440" w:bottom="1440" w:left="1440" w:header="708" w:footer="708" w:gutter="0"/>
@@ -1456,6 +1886,366 @@
       </w:tblBorders>
     </w:tblPr>
   </w:style>
+  <w:style w:type="table" w:styleId="PlainTable3">
+    <w:name w:val="Plain Table 3"/>
+    <w:basedOn w:val="TableNormal"/>
+    <w:uiPriority w:val="43"/>
+    <w:rsid w:val="00C6310A"/>
+    <w:tblPr>
+      <w:tblStyleRowBandSize w:val="1"/>
+      <w:tblStyleColBandSize w:val="1"/>
+    </w:tblPr>
+    <w:tblStylePr w:type="firstRow">
+      <w:rPr>
+        <w:b/>
+        <w:bCs/>
+        <w:caps/>
+      </w:rPr>
+      <w:tblPr/>
+      <w:tcPr>
+        <w:tcBorders>
+          <w:bottom w:val="single" w:sz="4" w:space="0" w:color="7F7F7F" w:themeColor="text1" w:themeTint="80"/>
+        </w:tcBorders>
+      </w:tcPr>
+    </w:tblStylePr>
+    <w:tblStylePr w:type="lastRow">
+      <w:rPr>
+        <w:b/>
+        <w:bCs/>
+        <w:caps/>
+      </w:rPr>
+      <w:tblPr/>
+      <w:tcPr>
+        <w:tcBorders>
+          <w:top w:val="nil"/>
+        </w:tcBorders>
+      </w:tcPr>
+    </w:tblStylePr>
+    <w:tblStylePr w:type="firstCol">
+      <w:rPr>
+        <w:b/>
+        <w:bCs/>
+        <w:caps/>
+      </w:rPr>
+      <w:tblPr/>
+      <w:tcPr>
+        <w:tcBorders>
+          <w:right w:val="single" w:sz="4" w:space="0" w:color="7F7F7F" w:themeColor="text1" w:themeTint="80"/>
+        </w:tcBorders>
+      </w:tcPr>
+    </w:tblStylePr>
+    <w:tblStylePr w:type="lastCol">
+      <w:rPr>
+        <w:b/>
+        <w:bCs/>
+        <w:caps/>
+      </w:rPr>
+      <w:tblPr/>
+      <w:tcPr>
+        <w:tcBorders>
+          <w:left w:val="nil"/>
+        </w:tcBorders>
+      </w:tcPr>
+    </w:tblStylePr>
+    <w:tblStylePr w:type="band1Vert">
+      <w:tblPr/>
+      <w:tcPr>
+        <w:shd w:val="clear" w:color="auto" w:fill="F2F2F2" w:themeFill="background1" w:themeFillShade="F2"/>
+      </w:tcPr>
+    </w:tblStylePr>
+    <w:tblStylePr w:type="band1Horz">
+      <w:tblPr/>
+      <w:tcPr>
+        <w:shd w:val="clear" w:color="auto" w:fill="F2F2F2" w:themeFill="background1" w:themeFillShade="F2"/>
+      </w:tcPr>
+    </w:tblStylePr>
+    <w:tblStylePr w:type="neCell">
+      <w:tblPr/>
+      <w:tcPr>
+        <w:tcBorders>
+          <w:left w:val="nil"/>
+        </w:tcBorders>
+      </w:tcPr>
+    </w:tblStylePr>
+    <w:tblStylePr w:type="nwCell">
+      <w:tblPr/>
+      <w:tcPr>
+        <w:tcBorders>
+          <w:right w:val="nil"/>
+        </w:tcBorders>
+      </w:tcPr>
+    </w:tblStylePr>
+  </w:style>
+  <w:style w:type="table" w:styleId="PlainTable5">
+    <w:name w:val="Plain Table 5"/>
+    <w:basedOn w:val="TableNormal"/>
+    <w:uiPriority w:val="45"/>
+    <w:rsid w:val="00C6310A"/>
+    <w:tblPr>
+      <w:tblStyleRowBandSize w:val="1"/>
+      <w:tblStyleColBandSize w:val="1"/>
+    </w:tblPr>
+    <w:tblStylePr w:type="firstRow">
+      <w:rPr>
+        <w:rFonts w:asciiTheme="majorHAnsi" w:eastAsiaTheme="majorEastAsia" w:hAnsiTheme="majorHAnsi" w:cstheme="majorBidi"/>
+        <w:i/>
+        <w:iCs/>
+        <w:sz w:val="26"/>
+      </w:rPr>
+      <w:tblPr/>
+      <w:tcPr>
+        <w:tcBorders>
+          <w:bottom w:val="single" w:sz="4" w:space="0" w:color="7F7F7F" w:themeColor="text1" w:themeTint="80"/>
+        </w:tcBorders>
+        <w:shd w:val="clear" w:color="auto" w:fill="FFFFFF" w:themeFill="background1"/>
+      </w:tcPr>
+    </w:tblStylePr>
+    <w:tblStylePr w:type="lastRow">
+      <w:rPr>
+        <w:rFonts w:asciiTheme="majorHAnsi" w:eastAsiaTheme="majorEastAsia" w:hAnsiTheme="majorHAnsi" w:cstheme="majorBidi"/>
+        <w:i/>
+        <w:iCs/>
+        <w:sz w:val="26"/>
+      </w:rPr>
+      <w:tblPr/>
+      <w:tcPr>
+        <w:tcBorders>
+          <w:top w:val="single" w:sz="4" w:space="0" w:color="7F7F7F" w:themeColor="text1" w:themeTint="80"/>
+        </w:tcBorders>
+        <w:shd w:val="clear" w:color="auto" w:fill="FFFFFF" w:themeFill="background1"/>
+      </w:tcPr>
+    </w:tblStylePr>
+    <w:tblStylePr w:type="firstCol">
+      <w:pPr>
+        <w:jc w:val="right"/>
+      </w:pPr>
+      <w:rPr>
+        <w:rFonts w:asciiTheme="majorHAnsi" w:eastAsiaTheme="majorEastAsia" w:hAnsiTheme="majorHAnsi" w:cstheme="majorBidi"/>
+        <w:i/>
+        <w:iCs/>
+        <w:sz w:val="26"/>
+      </w:rPr>
+      <w:tblPr/>
+      <w:tcPr>
+        <w:tcBorders>
+          <w:right w:val="single" w:sz="4" w:space="0" w:color="7F7F7F" w:themeColor="text1" w:themeTint="80"/>
+        </w:tcBorders>
+        <w:shd w:val="clear" w:color="auto" w:fill="FFFFFF" w:themeFill="background1"/>
+      </w:tcPr>
+    </w:tblStylePr>
+    <w:tblStylePr w:type="lastCol">
+      <w:rPr>
+        <w:rFonts w:asciiTheme="majorHAnsi" w:eastAsiaTheme="majorEastAsia" w:hAnsiTheme="majorHAnsi" w:cstheme="majorBidi"/>
+        <w:i/>
+        <w:iCs/>
+        <w:sz w:val="26"/>
+      </w:rPr>
+      <w:tblPr/>
+      <w:tcPr>
+        <w:tcBorders>
+          <w:left w:val="single" w:sz="4" w:space="0" w:color="7F7F7F" w:themeColor="text1" w:themeTint="80"/>
+        </w:tcBorders>
+        <w:shd w:val="clear" w:color="auto" w:fill="FFFFFF" w:themeFill="background1"/>
+      </w:tcPr>
+    </w:tblStylePr>
+    <w:tblStylePr w:type="band1Vert">
+      <w:tblPr/>
+      <w:tcPr>
+        <w:shd w:val="clear" w:color="auto" w:fill="F2F2F2" w:themeFill="background1" w:themeFillShade="F2"/>
+      </w:tcPr>
+    </w:tblStylePr>
+    <w:tblStylePr w:type="band1Horz">
+      <w:tblPr/>
+      <w:tcPr>
+        <w:shd w:val="clear" w:color="auto" w:fill="F2F2F2" w:themeFill="background1" w:themeFillShade="F2"/>
+      </w:tcPr>
+    </w:tblStylePr>
+    <w:tblStylePr w:type="neCell">
+      <w:tblPr/>
+      <w:tcPr>
+        <w:tcBorders>
+          <w:left w:val="nil"/>
+        </w:tcBorders>
+      </w:tcPr>
+    </w:tblStylePr>
+    <w:tblStylePr w:type="nwCell">
+      <w:tblPr/>
+      <w:tcPr>
+        <w:tcBorders>
+          <w:right w:val="nil"/>
+        </w:tcBorders>
+      </w:tcPr>
+    </w:tblStylePr>
+    <w:tblStylePr w:type="seCell">
+      <w:tblPr/>
+      <w:tcPr>
+        <w:tcBorders>
+          <w:left w:val="nil"/>
+        </w:tcBorders>
+      </w:tcPr>
+    </w:tblStylePr>
+    <w:tblStylePr w:type="swCell">
+      <w:tblPr/>
+      <w:tcPr>
+        <w:tcBorders>
+          <w:right w:val="nil"/>
+        </w:tcBorders>
+      </w:tcPr>
+    </w:tblStylePr>
+  </w:style>
+  <w:style w:type="table" w:styleId="PlainTable2">
+    <w:name w:val="Plain Table 2"/>
+    <w:basedOn w:val="TableNormal"/>
+    <w:uiPriority w:val="42"/>
+    <w:rsid w:val="00C6310A"/>
+    <w:tblPr>
+      <w:tblStyleRowBandSize w:val="1"/>
+      <w:tblStyleColBandSize w:val="1"/>
+      <w:tblBorders>
+        <w:top w:val="single" w:sz="4" w:space="0" w:color="7F7F7F" w:themeColor="text1" w:themeTint="80"/>
+        <w:bottom w:val="single" w:sz="4" w:space="0" w:color="7F7F7F" w:themeColor="text1" w:themeTint="80"/>
+      </w:tblBorders>
+    </w:tblPr>
+    <w:tblStylePr w:type="firstRow">
+      <w:rPr>
+        <w:b/>
+        <w:bCs/>
+      </w:rPr>
+      <w:tblPr/>
+      <w:tcPr>
+        <w:tcBorders>
+          <w:bottom w:val="single" w:sz="4" w:space="0" w:color="7F7F7F" w:themeColor="text1" w:themeTint="80"/>
+        </w:tcBorders>
+      </w:tcPr>
+    </w:tblStylePr>
+    <w:tblStylePr w:type="lastRow">
+      <w:rPr>
+        <w:b/>
+        <w:bCs/>
+      </w:rPr>
+      <w:tblPr/>
+      <w:tcPr>
+        <w:tcBorders>
+          <w:top w:val="single" w:sz="4" w:space="0" w:color="7F7F7F" w:themeColor="text1" w:themeTint="80"/>
+        </w:tcBorders>
+      </w:tcPr>
+    </w:tblStylePr>
+    <w:tblStylePr w:type="firstCol">
+      <w:rPr>
+        <w:b/>
+        <w:bCs/>
+      </w:rPr>
+    </w:tblStylePr>
+    <w:tblStylePr w:type="lastCol">
+      <w:rPr>
+        <w:b/>
+        <w:bCs/>
+      </w:rPr>
+    </w:tblStylePr>
+    <w:tblStylePr w:type="band1Vert">
+      <w:tblPr/>
+      <w:tcPr>
+        <w:tcBorders>
+          <w:left w:val="single" w:sz="4" w:space="0" w:color="7F7F7F" w:themeColor="text1" w:themeTint="80"/>
+          <w:right w:val="single" w:sz="4" w:space="0" w:color="7F7F7F" w:themeColor="text1" w:themeTint="80"/>
+        </w:tcBorders>
+      </w:tcPr>
+    </w:tblStylePr>
+    <w:tblStylePr w:type="band2Vert">
+      <w:tblPr/>
+      <w:tcPr>
+        <w:tcBorders>
+          <w:left w:val="single" w:sz="4" w:space="0" w:color="7F7F7F" w:themeColor="text1" w:themeTint="80"/>
+          <w:right w:val="single" w:sz="4" w:space="0" w:color="7F7F7F" w:themeColor="text1" w:themeTint="80"/>
+        </w:tcBorders>
+      </w:tcPr>
+    </w:tblStylePr>
+    <w:tblStylePr w:type="band1Horz">
+      <w:tblPr/>
+      <w:tcPr>
+        <w:tcBorders>
+          <w:top w:val="single" w:sz="4" w:space="0" w:color="7F7F7F" w:themeColor="text1" w:themeTint="80"/>
+          <w:bottom w:val="single" w:sz="4" w:space="0" w:color="7F7F7F" w:themeColor="text1" w:themeTint="80"/>
+        </w:tcBorders>
+      </w:tcPr>
+    </w:tblStylePr>
+  </w:style>
+  <w:style w:type="table" w:styleId="PlainTable1">
+    <w:name w:val="Plain Table 1"/>
+    <w:basedOn w:val="TableNormal"/>
+    <w:uiPriority w:val="41"/>
+    <w:rsid w:val="00C6310A"/>
+    <w:tblPr>
+      <w:tblStyleRowBandSize w:val="1"/>
+      <w:tblStyleColBandSize w:val="1"/>
+      <w:tblBorders>
+        <w:top w:val="single" w:sz="4" w:space="0" w:color="BFBFBF" w:themeColor="background1" w:themeShade="BF"/>
+        <w:left w:val="single" w:sz="4" w:space="0" w:color="BFBFBF" w:themeColor="background1" w:themeShade="BF"/>
+        <w:bottom w:val="single" w:sz="4" w:space="0" w:color="BFBFBF" w:themeColor="background1" w:themeShade="BF"/>
+        <w:right w:val="single" w:sz="4" w:space="0" w:color="BFBFBF" w:themeColor="background1" w:themeShade="BF"/>
+        <w:insideH w:val="single" w:sz="4" w:space="0" w:color="BFBFBF" w:themeColor="background1" w:themeShade="BF"/>
+        <w:insideV w:val="single" w:sz="4" w:space="0" w:color="BFBFBF" w:themeColor="background1" w:themeShade="BF"/>
+      </w:tblBorders>
+    </w:tblPr>
+    <w:tblStylePr w:type="firstRow">
+      <w:rPr>
+        <w:b/>
+        <w:bCs/>
+      </w:rPr>
+    </w:tblStylePr>
+    <w:tblStylePr w:type="lastRow">
+      <w:rPr>
+        <w:b/>
+        <w:bCs/>
+      </w:rPr>
+      <w:tblPr/>
+      <w:tcPr>
+        <w:tcBorders>
+          <w:top w:val="double" w:sz="4" w:space="0" w:color="BFBFBF" w:themeColor="background1" w:themeShade="BF"/>
+        </w:tcBorders>
+      </w:tcPr>
+    </w:tblStylePr>
+    <w:tblStylePr w:type="firstCol">
+      <w:rPr>
+        <w:b/>
+        <w:bCs/>
+      </w:rPr>
+    </w:tblStylePr>
+    <w:tblStylePr w:type="lastCol">
+      <w:rPr>
+        <w:b/>
+        <w:bCs/>
+      </w:rPr>
+    </w:tblStylePr>
+    <w:tblStylePr w:type="band1Vert">
+      <w:tblPr/>
+      <w:tcPr>
+        <w:shd w:val="clear" w:color="auto" w:fill="F2F2F2" w:themeFill="background1" w:themeFillShade="F2"/>
+      </w:tcPr>
+    </w:tblStylePr>
+    <w:tblStylePr w:type="band1Horz">
+      <w:tblPr/>
+      <w:tcPr>
+        <w:shd w:val="clear" w:color="auto" w:fill="F2F2F2" w:themeFill="background1" w:themeFillShade="F2"/>
+      </w:tcPr>
+    </w:tblStylePr>
+  </w:style>
+  <w:style w:type="table" w:styleId="TableGridLight">
+    <w:name w:val="Grid Table Light"/>
+    <w:basedOn w:val="TableNormal"/>
+    <w:uiPriority w:val="40"/>
+    <w:rsid w:val="00C6310A"/>
+    <w:tblPr>
+      <w:tblBorders>
+        <w:top w:val="single" w:sz="4" w:space="0" w:color="BFBFBF" w:themeColor="background1" w:themeShade="BF"/>
+        <w:left w:val="single" w:sz="4" w:space="0" w:color="BFBFBF" w:themeColor="background1" w:themeShade="BF"/>
+        <w:bottom w:val="single" w:sz="4" w:space="0" w:color="BFBFBF" w:themeColor="background1" w:themeShade="BF"/>
+        <w:right w:val="single" w:sz="4" w:space="0" w:color="BFBFBF" w:themeColor="background1" w:themeShade="BF"/>
+        <w:insideH w:val="single" w:sz="4" w:space="0" w:color="BFBFBF" w:themeColor="background1" w:themeShade="BF"/>
+        <w:insideV w:val="single" w:sz="4" w:space="0" w:color="BFBFBF" w:themeColor="background1" w:themeShade="BF"/>
+      </w:tblBorders>
+    </w:tblPr>
+  </w:style>
 </w:styles>
 </file>
 

</xml_diff>